<commit_message>
one day before the to give back
</commit_message>
<xml_diff>
--- a/Qt 4 (R�cup�r�).docx
+++ b/Qt 4 (R�cup�r�).docx
@@ -297,6 +297,7 @@
           <w:sz w:val="28"/>
           <w:szCs w:val="28"/>
         </w:rPr>
+        <w:lastRenderedPageBreak/>
         <w:t>Inhaltverzeichnis</w:t>
       </w:r>
     </w:p>
@@ -2144,6 +2145,7 @@
       <w:bookmarkStart w:id="1" w:name="_Toc305408205"/>
       <w:bookmarkStart w:id="2" w:name="_Toc305408691"/>
       <w:r>
+        <w:lastRenderedPageBreak/>
         <w:t>Einführung</w:t>
       </w:r>
       <w:bookmarkEnd w:id="0"/>
@@ -3257,7 +3259,6 @@
           <w:sz w:val="24"/>
           <w:szCs w:val="24"/>
         </w:rPr>
-        <w:lastRenderedPageBreak/>
         <w:t xml:space="preserve">Programmiersprachen </w:t>
       </w:r>
       <w:r>
@@ -3364,7 +3365,16 @@
           <w:sz w:val="24"/>
           <w:szCs w:val="24"/>
         </w:rPr>
-        <w:t>Es gibt heutzutage immer mehr neue Anbindungen, die für die aktuelle</w:t>
+        <w:t xml:space="preserve">Es gibt heutzutage immer mehr neue </w:t>
+      </w:r>
+      <w:r>
+        <w:rPr>
+          <w:rFonts w:ascii="Tahoma" w:hAnsi="Tahoma" w:cs="Tahoma"/>
+          <w:sz w:val="24"/>
+          <w:szCs w:val="24"/>
+        </w:rPr>
+        <w:lastRenderedPageBreak/>
+        <w:t>Anbindungen, die für die aktuelle</w:t>
       </w:r>
       <w:r>
         <w:rPr>
@@ -4190,7 +4200,6 @@
           <w:rFonts w:ascii="Tahoma" w:eastAsiaTheme="minorHAnsi" w:hAnsi="Tahoma" w:cs="Tahoma"/>
           <w:lang w:eastAsia="en-US"/>
         </w:rPr>
-        <w:lastRenderedPageBreak/>
         <w:t>ein Compiler enthalten ist, enthält Qt</w:t>
       </w:r>
       <w:r>
@@ -4307,6 +4316,7 @@
           <w:rFonts w:ascii="Tahoma" w:eastAsiaTheme="minorHAnsi" w:hAnsi="Tahoma" w:cs="Tahoma"/>
           <w:lang w:eastAsia="en-US"/>
         </w:rPr>
+        <w:lastRenderedPageBreak/>
         <w:t>Ein</w:t>
       </w:r>
       <w:r>
@@ -4566,35 +4576,91 @@
           <w:rFonts w:ascii="Tahoma" w:eastAsiaTheme="minorHAnsi" w:hAnsi="Tahoma" w:cs="Tahoma"/>
           <w:lang w:eastAsia="en-US"/>
         </w:rPr>
-        <w:t>Qt ist wie C++ eine Objektorientierte Programm</w:t>
+        <w:t>Qt ist eine</w:t>
       </w:r>
       <w:r>
         <w:rPr>
           <w:rFonts w:ascii="Tahoma" w:eastAsiaTheme="minorHAnsi" w:hAnsi="Tahoma" w:cs="Tahoma"/>
           <w:lang w:eastAsia="en-US"/>
         </w:rPr>
-        <w:t>bibliothek</w:t>
+        <w:t xml:space="preserve"> Objektorientierte Programm</w:t>
       </w:r>
       <w:r>
         <w:rPr>
           <w:rFonts w:ascii="Tahoma" w:eastAsiaTheme="minorHAnsi" w:hAnsi="Tahoma" w:cs="Tahoma"/>
           <w:lang w:eastAsia="en-US"/>
         </w:rPr>
-        <w:t xml:space="preserve">(OOP). Die Vererbung spielt </w:t>
+        <w:t>bibliothek</w:t>
       </w:r>
       <w:r>
         <w:rPr>
           <w:rFonts w:ascii="Tahoma" w:eastAsiaTheme="minorHAnsi" w:hAnsi="Tahoma" w:cs="Tahoma"/>
           <w:lang w:eastAsia="en-US"/>
         </w:rPr>
-        <w:t xml:space="preserve">deshalb eine sehr wichtige Rolle: alle Objekte in Qt nutzen diese Möglichkeit und </w:t>
+        <w:t xml:space="preserve">. Die Vererbung spielt </w:t>
       </w:r>
       <w:r>
         <w:rPr>
           <w:rFonts w:ascii="Tahoma" w:eastAsiaTheme="minorHAnsi" w:hAnsi="Tahoma" w:cs="Tahoma"/>
           <w:lang w:eastAsia="en-US"/>
         </w:rPr>
-        <w:t xml:space="preserve">sind eine Spezialisierung der Basisklasse </w:t>
+        <w:t>deshalb eine s</w:t>
+      </w:r>
+      <w:r>
+        <w:rPr>
+          <w:rFonts w:ascii="Tahoma" w:eastAsiaTheme="minorHAnsi" w:hAnsi="Tahoma" w:cs="Tahoma"/>
+          <w:lang w:eastAsia="en-US"/>
+        </w:rPr>
+        <w:t>ehr wichtige Rolle: alle Klassen</w:t>
+      </w:r>
+      <w:r>
+        <w:rPr>
+          <w:rFonts w:ascii="Tahoma" w:eastAsiaTheme="minorHAnsi" w:hAnsi="Tahoma" w:cs="Tahoma"/>
+          <w:lang w:eastAsia="en-US"/>
+        </w:rPr>
+        <w:t xml:space="preserve"> in Qt nutzen diese Möglichkeit und </w:t>
+      </w:r>
+      <w:r>
+        <w:rPr>
+          <w:rFonts w:ascii="Tahoma" w:eastAsiaTheme="minorHAnsi" w:hAnsi="Tahoma" w:cs="Tahoma"/>
+          <w:lang w:eastAsia="en-US"/>
+        </w:rPr>
+        <w:t xml:space="preserve">sind </w:t>
+      </w:r>
+      <w:r>
+        <w:rPr>
+          <w:rFonts w:ascii="Tahoma" w:eastAsiaTheme="minorHAnsi" w:hAnsi="Tahoma" w:cs="Tahoma"/>
+          <w:lang w:eastAsia="en-US"/>
+        </w:rPr>
+        <w:t xml:space="preserve"> </w:t>
+      </w:r>
+      <w:r>
+        <w:rPr>
+          <w:rFonts w:ascii="Tahoma" w:eastAsiaTheme="minorHAnsi" w:hAnsi="Tahoma" w:cs="Tahoma"/>
+          <w:lang w:eastAsia="en-US"/>
+        </w:rPr>
+        <w:t xml:space="preserve">außer einigen Ausnahmen alle </w:t>
+      </w:r>
+      <w:r>
+        <w:rPr>
+          <w:rFonts w:ascii="Tahoma" w:eastAsiaTheme="minorHAnsi" w:hAnsi="Tahoma" w:cs="Tahoma"/>
+          <w:lang w:eastAsia="en-US"/>
+        </w:rPr>
+        <w:t>Spezialisierung</w:t>
+      </w:r>
+      <w:r>
+        <w:rPr>
+          <w:rFonts w:ascii="Tahoma" w:eastAsiaTheme="minorHAnsi" w:hAnsi="Tahoma" w:cs="Tahoma"/>
+          <w:lang w:eastAsia="en-US"/>
+        </w:rPr>
+        <w:t>en</w:t>
+      </w:r>
+      <w:r>
+        <w:rPr>
+          <w:rFonts w:ascii="Tahoma" w:eastAsiaTheme="minorHAnsi" w:hAnsi="Tahoma" w:cs="Tahoma"/>
+          <w:lang w:eastAsia="en-US"/>
+        </w:rPr>
+        <w:t xml:space="preserve"> der Basisklasse </w:t>
       </w:r>
       <w:r>
         <w:rPr>
@@ -4630,7 +4696,6 @@
           <w:szCs w:val="22"/>
           <w:lang w:val="en-US" w:eastAsia="en-US"/>
         </w:rPr>
-        <w:lastRenderedPageBreak/>
         <w:drawing>
           <wp:inline distT="0" distB="0" distL="0" distR="0">
             <wp:extent cx="5285740" cy="4678680"/>
@@ -4723,6 +4788,7 @@
           <w:rFonts w:ascii="Tahoma" w:eastAsiaTheme="minorHAnsi" w:hAnsi="Tahoma" w:cs="Tahoma"/>
           <w:lang w:eastAsia="en-US"/>
         </w:rPr>
+        <w:lastRenderedPageBreak/>
         <w:t>Wie es auf der</w:t>
       </w:r>
       <w:r>
@@ -5023,15 +5089,7 @@
           <w:rFonts w:ascii="Tahoma" w:eastAsiaTheme="minorHAnsi" w:hAnsi="Tahoma" w:cs="Tahoma"/>
           <w:lang w:eastAsia="en-US"/>
         </w:rPr>
-        <w:t xml:space="preserve">, </w:t>
-      </w:r>
-      <w:r>
-        <w:rPr>
-          <w:rFonts w:ascii="Tahoma" w:eastAsiaTheme="minorHAnsi" w:hAnsi="Tahoma" w:cs="Tahoma"/>
-          <w:lang w:eastAsia="en-US"/>
-        </w:rPr>
-        <w:lastRenderedPageBreak/>
-        <w:t xml:space="preserve">die </w:t>
+        <w:t xml:space="preserve">, die </w:t>
       </w:r>
       <w:r>
         <w:rPr>
@@ -5177,7 +5235,21 @@
           <w:i/>
           <w:lang w:val="en-US"/>
         </w:rPr>
-        <w:t xml:space="preserve">QObject::connect(&amp;sender, SIGNAL(SendSignal()), &amp;receiver, </w:t>
+        <w:t>QO</w:t>
+      </w:r>
+      <w:r>
+        <w:rPr>
+          <w:i/>
+          <w:lang w:val="en-US"/>
+        </w:rPr>
+        <w:t>bject::connect(&amp;sender, SIGNAL(s</w:t>
+      </w:r>
+      <w:r>
+        <w:rPr>
+          <w:i/>
+          <w:lang w:val="en-US"/>
+        </w:rPr>
+        <w:t xml:space="preserve">endSignal()), &amp;receiver, </w:t>
       </w:r>
       <w:r>
         <w:rPr>
@@ -24247,7 +24319,7 @@
                     <w:sz w:val="16"/>
                     <w:szCs w:val="16"/>
                   </w:rPr>
-                  <w:t>3</w:t>
+                  <w:t>6</w:t>
                 </w:r>
                 <w:r>
                   <w:rPr>
@@ -26781,7 +26853,7 @@
 </file>
 
 <file path=customXml/itemProps2.xml><?xml version="1.0" encoding="utf-8"?>
-<ds:datastoreItem xmlns:ds="http://schemas.openxmlformats.org/officeDocument/2006/customXml" ds:itemID="{1CDE022F-23FA-4F91-A626-00793FE6D03D}">
+<ds:datastoreItem xmlns:ds="http://schemas.openxmlformats.org/officeDocument/2006/customXml" ds:itemID="{2DDC3CBB-C8FE-49FC-8DAA-81CEBDA2FD9B}">
   <ds:schemaRefs>
     <ds:schemaRef ds:uri="http://schemas.openxmlformats.org/officeDocument/2006/bibliography"/>
   </ds:schemaRefs>

</xml_diff>